<commit_message>
cambio en la especificación lógica del TAD
Cambio de la sintaxis por una mas parecida a la de los apuntes.
Añadidas nuevas funciones.
Comentarios rojos en los que no están en los apuntes.
</commit_message>
<xml_diff>
--- a/Especificación lógica TAD.docx
+++ b/Especificación lógica TAD.docx
@@ -96,28 +96,17 @@
       </w:pPr>
       <w:proofErr w:type="spellStart"/>
       <w:r>
-        <w:t>Boolean</w:t>
-      </w:r>
-      <w:proofErr w:type="spellEnd"/>
-      <w:r>
-        <w:t xml:space="preserve"> </w:t>
-      </w:r>
-      <w:r>
-        <w:t>a</w:t>
-      </w:r>
-      <w:r>
-        <w:t>gregar</w:t>
+        <w:t>Void</w:t>
+      </w:r>
+      <w:proofErr w:type="spellEnd"/>
+      <w:r>
+        <w:t xml:space="preserve"> insertar</w:t>
       </w:r>
       <w:r>
         <w:t>(</w:t>
       </w:r>
-      <w:proofErr w:type="spellStart"/>
-      <w:r>
-        <w:t>object</w:t>
-      </w:r>
-      <w:proofErr w:type="spellEnd"/>
-      <w:r>
-        <w:t xml:space="preserve"> o</w:t>
+      <w:r>
+        <w:t>Elemento</w:t>
       </w:r>
       <w:r>
         <w:t>):</w:t>
@@ -132,15 +121,10 @@
         </w:numPr>
       </w:pPr>
       <w:r>
-        <w:t>Nombre: agregar(</w:t>
-      </w:r>
-      <w:proofErr w:type="spellStart"/>
-      <w:r>
-        <w:t>object</w:t>
-      </w:r>
-      <w:proofErr w:type="spellEnd"/>
-      <w:r>
-        <w:t xml:space="preserve"> o)</w:t>
+        <w:t xml:space="preserve">Nombre: </w:t>
+      </w:r>
+      <w:r>
+        <w:t>insertar(E x)</w:t>
       </w:r>
     </w:p>
     <w:p>
@@ -239,31 +223,27 @@
       <w:r>
         <w:t>insertar(</w:t>
       </w:r>
-      <w:proofErr w:type="spellStart"/>
-      <w:r>
-        <w:t>object</w:t>
-      </w:r>
-      <w:proofErr w:type="spellEnd"/>
-      <w:r>
-        <w:t xml:space="preserve"> o, </w:t>
-      </w:r>
-      <w:proofErr w:type="spellStart"/>
-      <w:r>
-        <w:t>index</w:t>
-      </w:r>
-      <w:proofErr w:type="spellEnd"/>
-      <w:r>
-        <w:t xml:space="preserve"> e):</w:t>
-      </w:r>
-    </w:p>
-    <w:p>
-      <w:pPr>
-        <w:pStyle w:val="Prrafodelista"/>
-        <w:numPr>
-          <w:ilvl w:val="0"/>
-          <w:numId w:val="4"/>
-        </w:numPr>
-      </w:pPr>
+      <w:r>
+        <w:t xml:space="preserve">elemento, </w:t>
+      </w:r>
+      <w:proofErr w:type="spellStart"/>
+      <w:r>
+        <w:t>indice</w:t>
+      </w:r>
+      <w:proofErr w:type="spellEnd"/>
+      <w:r>
+        <w:t>):</w:t>
+      </w:r>
+    </w:p>
+    <w:p>
+      <w:pPr>
+        <w:pStyle w:val="Prrafodelista"/>
+        <w:numPr>
+          <w:ilvl w:val="0"/>
+          <w:numId w:val="4"/>
+        </w:numPr>
+      </w:pPr>
+      <w:bookmarkStart w:id="0" w:name="OLE_LINK1"/>
       <w:r>
         <w:t>N</w:t>
       </w:r>
@@ -271,23 +251,18 @@
         <w:t>ombre:</w:t>
       </w:r>
       <w:r>
-        <w:t xml:space="preserve"> insertar(</w:t>
-      </w:r>
-      <w:proofErr w:type="spellStart"/>
-      <w:r>
-        <w:t>object</w:t>
-      </w:r>
-      <w:proofErr w:type="spellEnd"/>
-      <w:r>
-        <w:t xml:space="preserve"> o, </w:t>
-      </w:r>
-      <w:proofErr w:type="spellStart"/>
-      <w:r>
-        <w:t>index</w:t>
-      </w:r>
-      <w:proofErr w:type="spellEnd"/>
-      <w:r>
-        <w:t xml:space="preserve"> e)</w:t>
+        <w:t xml:space="preserve"> insertar(E x, </w:t>
+      </w:r>
+      <w:proofErr w:type="spellStart"/>
+      <w:r>
+        <w:t>int</w:t>
+      </w:r>
+      <w:proofErr w:type="spellEnd"/>
+      <w:r>
+        <w:t xml:space="preserve"> e</w:t>
+      </w:r>
+      <w:r>
+        <w:t>)</w:t>
       </w:r>
     </w:p>
     <w:p>
@@ -347,7 +322,10 @@
         <w:t>Precondiciones:</w:t>
       </w:r>
       <w:r>
-        <w:t xml:space="preserve"> tener un objeto e insertarlo en un índice correcto.</w:t>
+        <w:t xml:space="preserve"> </w:t>
+      </w:r>
+      <w:r>
+        <w:t>ninguna.</w:t>
       </w:r>
     </w:p>
     <w:p>
@@ -366,6 +344,7 @@
       </w:r>
     </w:p>
     <w:p/>
+    <w:bookmarkEnd w:id="0"/>
     <w:p>
       <w:pPr>
         <w:pStyle w:val="Prrafodelista"/>
@@ -376,7 +355,7 @@
       </w:pPr>
       <w:proofErr w:type="spellStart"/>
       <w:r>
-        <w:t>Integer</w:t>
+        <w:t>Void</w:t>
       </w:r>
       <w:proofErr w:type="spellEnd"/>
       <w:r>
@@ -384,49 +363,38 @@
       </w:r>
       <w:proofErr w:type="spellStart"/>
       <w:r>
-        <w:t>getPosicion</w:t>
-      </w:r>
-      <w:proofErr w:type="spellEnd"/>
+        <w:t>insertarEnFin</w:t>
+      </w:r>
+      <w:proofErr w:type="spellEnd"/>
+      <w:r>
+        <w:t>(elemento):</w:t>
+      </w:r>
+    </w:p>
+    <w:p>
+      <w:pPr>
+        <w:pStyle w:val="Prrafodelista"/>
+        <w:numPr>
+          <w:ilvl w:val="0"/>
+          <w:numId w:val="4"/>
+        </w:numPr>
+      </w:pPr>
+      <w:r>
+        <w:t>Nombre:</w:t>
+      </w:r>
       <w:r>
         <w:t xml:space="preserve"> </w:t>
       </w:r>
-      <w:r>
-        <w:t>(referencia</w:t>
-      </w:r>
-      <w:r>
-        <w:t>):</w:t>
-      </w:r>
-    </w:p>
-    <w:p>
-      <w:pPr>
-        <w:pStyle w:val="Prrafodelista"/>
-        <w:numPr>
-          <w:ilvl w:val="0"/>
-          <w:numId w:val="4"/>
-        </w:numPr>
-      </w:pPr>
-      <w:r>
-        <w:t>Nombre:</w:t>
+      <w:proofErr w:type="spellStart"/>
+      <w:r>
+        <w:t>insertarEnFin</w:t>
+      </w:r>
+      <w:proofErr w:type="spellEnd"/>
+      <w:r>
+        <w:t>(E x)</w:t>
       </w:r>
       <w:r>
         <w:t xml:space="preserve"> </w:t>
       </w:r>
-      <w:proofErr w:type="spellStart"/>
-      <w:r>
-        <w:t>getPosicion</w:t>
-      </w:r>
-      <w:proofErr w:type="spellEnd"/>
-      <w:r>
-        <w:t>(</w:t>
-      </w:r>
-      <w:proofErr w:type="spellStart"/>
-      <w:r>
-        <w:t>object</w:t>
-      </w:r>
-      <w:proofErr w:type="spellEnd"/>
-      <w:r>
-        <w:t xml:space="preserve"> o)</w:t>
-      </w:r>
     </w:p>
     <w:p>
       <w:pPr>
@@ -440,10 +408,10 @@
         <w:t>Descripción:</w:t>
       </w:r>
       <w:r>
-        <w:t xml:space="preserve"> </w:t>
-      </w:r>
-      <w:r>
-        <w:t>pasamos una referencia, y si existe en la lista nos devuelve la posición, y si no existe, nos devuelve -1.</w:t>
+        <w:t xml:space="preserve"> insertar un elemento </w:t>
+      </w:r>
+      <w:r>
+        <w:t>al final de la lista.</w:t>
       </w:r>
     </w:p>
     <w:p>
@@ -458,62 +426,55 @@
         <w:t>Datos de entrada:</w:t>
       </w:r>
       <w:r>
-        <w:t xml:space="preserve"> Referencia de un objeto.</w:t>
-      </w:r>
-    </w:p>
-    <w:p>
-      <w:pPr>
-        <w:pStyle w:val="Prrafodelista"/>
-        <w:numPr>
-          <w:ilvl w:val="0"/>
-          <w:numId w:val="4"/>
-        </w:numPr>
-      </w:pPr>
-      <w:r>
-        <w:t>Salida:</w:t>
-      </w:r>
-      <w:r>
-        <w:t xml:space="preserve"> </w:t>
-      </w:r>
-      <w:r>
-        <w:t>Entero posición del objeto, o -1 si no existe.</w:t>
-      </w:r>
-    </w:p>
-    <w:p>
-      <w:pPr>
-        <w:pStyle w:val="Prrafodelista"/>
-        <w:numPr>
-          <w:ilvl w:val="0"/>
-          <w:numId w:val="4"/>
-        </w:numPr>
-      </w:pPr>
-      <w:r>
-        <w:t>Precondiciones:</w:t>
-      </w:r>
-      <w:r>
-        <w:t xml:space="preserve"> ninguna.</w:t>
-      </w:r>
-    </w:p>
-    <w:p>
-      <w:pPr>
-        <w:pStyle w:val="Prrafodelista"/>
-        <w:numPr>
-          <w:ilvl w:val="0"/>
-          <w:numId w:val="4"/>
-        </w:numPr>
-      </w:pPr>
-      <w:r>
-        <w:t>Postcondiciones:</w:t>
-      </w:r>
-      <w:r>
-        <w:t xml:space="preserve"> conocer la posición del objeto dentro de la lista.</w:t>
-      </w:r>
-    </w:p>
-    <w:p>
-      <w:pPr>
-        <w:pStyle w:val="Prrafodelista"/>
-      </w:pPr>
-    </w:p>
+        <w:t xml:space="preserve"> un objeto o.</w:t>
+      </w:r>
+    </w:p>
+    <w:p>
+      <w:pPr>
+        <w:pStyle w:val="Prrafodelista"/>
+        <w:numPr>
+          <w:ilvl w:val="0"/>
+          <w:numId w:val="4"/>
+        </w:numPr>
+      </w:pPr>
+      <w:r>
+        <w:t>Salida: ninguna.</w:t>
+      </w:r>
+    </w:p>
+    <w:p>
+      <w:pPr>
+        <w:pStyle w:val="Prrafodelista"/>
+        <w:numPr>
+          <w:ilvl w:val="0"/>
+          <w:numId w:val="4"/>
+        </w:numPr>
+      </w:pPr>
+      <w:r>
+        <w:t>Precondiciones</w:t>
+      </w:r>
+      <w:r>
+        <w:t xml:space="preserve">: </w:t>
+      </w:r>
+      <w:r>
+        <w:t>ninguna</w:t>
+      </w:r>
+    </w:p>
+    <w:p>
+      <w:pPr>
+        <w:pStyle w:val="Prrafodelista"/>
+        <w:numPr>
+          <w:ilvl w:val="0"/>
+          <w:numId w:val="4"/>
+        </w:numPr>
+      </w:pPr>
+      <w:r>
+        <w:t>Postcondiciones: tener el objeto ins</w:t>
+      </w:r>
+      <w:r>
+        <w:t>ertado al final de la lista.</w:t>
+      </w:r>
+    </w:p>
+    <w:p/>
     <w:p>
       <w:pPr>
         <w:pStyle w:val="Prrafodelista"/>
@@ -522,25 +483,24 @@
           <w:numId w:val="3"/>
         </w:numPr>
       </w:pPr>
-      <w:r>
-        <w:t xml:space="preserve">E </w:t>
-      </w:r>
-      <w:proofErr w:type="spellStart"/>
-      <w:r>
-        <w:t>getElemento</w:t>
-      </w:r>
-      <w:proofErr w:type="spellEnd"/>
-      <w:r>
-        <w:t>(</w:t>
-      </w:r>
-      <w:r>
-        <w:t>posición</w:t>
-      </w:r>
-      <w:r>
-        <w:t>)</w:t>
-      </w:r>
-      <w:r>
-        <w:t>:</w:t>
+      <w:proofErr w:type="spellStart"/>
+      <w:r>
+        <w:t>Int</w:t>
+      </w:r>
+      <w:proofErr w:type="spellEnd"/>
+      <w:r>
+        <w:t xml:space="preserve"> </w:t>
+      </w:r>
+      <w:proofErr w:type="spellStart"/>
+      <w:r>
+        <w:t>índiceDe</w:t>
+      </w:r>
+      <w:proofErr w:type="spellEnd"/>
+      <w:r>
+        <w:t>(referencia</w:t>
+      </w:r>
+      <w:r>
+        <w:t>):</w:t>
       </w:r>
     </w:p>
     <w:p>
@@ -556,34 +516,29 @@
       </w:r>
       <w:proofErr w:type="spellStart"/>
       <w:r>
-        <w:t>getElemento</w:t>
-      </w:r>
-      <w:proofErr w:type="spellEnd"/>
-      <w:r>
-        <w:t>(</w:t>
-      </w:r>
-      <w:proofErr w:type="spellStart"/>
-      <w:r>
-        <w:t>index</w:t>
-      </w:r>
-      <w:proofErr w:type="spellEnd"/>
-      <w:r>
-        <w:t xml:space="preserve"> e).</w:t>
-      </w:r>
-    </w:p>
-    <w:p>
-      <w:pPr>
-        <w:pStyle w:val="Prrafodelista"/>
-        <w:numPr>
-          <w:ilvl w:val="0"/>
-          <w:numId w:val="4"/>
-        </w:numPr>
-      </w:pPr>
-      <w:r>
-        <w:t xml:space="preserve">Descripción: </w:t>
-      </w:r>
-      <w:r>
-        <w:t>devuelve el elemento que esté en la posición dada.</w:t>
+        <w:t>indiceDe</w:t>
+      </w:r>
+      <w:proofErr w:type="spellEnd"/>
+      <w:r>
+        <w:t>(E e)</w:t>
+      </w:r>
+    </w:p>
+    <w:p>
+      <w:pPr>
+        <w:pStyle w:val="Prrafodelista"/>
+        <w:numPr>
+          <w:ilvl w:val="0"/>
+          <w:numId w:val="4"/>
+        </w:numPr>
+      </w:pPr>
+      <w:r>
+        <w:t>Descripción:</w:t>
+      </w:r>
+      <w:r>
+        <w:t xml:space="preserve"> </w:t>
+      </w:r>
+      <w:r>
+        <w:t>pasamos una referencia, y si existe en la lista nos devuelve la posición, y si no existe, nos devuelve -1.</w:t>
       </w:r>
     </w:p>
     <w:p>
@@ -598,34 +553,34 @@
         <w:t>Datos de entrada:</w:t>
       </w:r>
       <w:r>
-        <w:t xml:space="preserve"> Entero.</w:t>
-      </w:r>
-    </w:p>
-    <w:p>
-      <w:pPr>
-        <w:pStyle w:val="Prrafodelista"/>
-        <w:numPr>
-          <w:ilvl w:val="0"/>
-          <w:numId w:val="4"/>
-        </w:numPr>
-      </w:pPr>
-      <w:r>
+        <w:t xml:space="preserve"> Referencia de un objeto.</w:t>
+      </w:r>
+    </w:p>
+    <w:p>
+      <w:pPr>
+        <w:pStyle w:val="Prrafodelista"/>
+        <w:numPr>
+          <w:ilvl w:val="0"/>
+          <w:numId w:val="4"/>
+        </w:numPr>
+      </w:pPr>
+      <w:r>
+        <w:lastRenderedPageBreak/>
         <w:t xml:space="preserve">Salida: </w:t>
       </w:r>
       <w:r>
-        <w:t>objeto.</w:t>
-      </w:r>
-    </w:p>
-    <w:p>
-      <w:pPr>
-        <w:pStyle w:val="Prrafodelista"/>
-        <w:numPr>
-          <w:ilvl w:val="0"/>
-          <w:numId w:val="4"/>
-        </w:numPr>
-      </w:pPr>
-      <w:r>
-        <w:lastRenderedPageBreak/>
+        <w:t>Entero posición del objeto, o -1 si no existe.</w:t>
+      </w:r>
+    </w:p>
+    <w:p>
+      <w:pPr>
+        <w:pStyle w:val="Prrafodelista"/>
+        <w:numPr>
+          <w:ilvl w:val="0"/>
+          <w:numId w:val="4"/>
+        </w:numPr>
+      </w:pPr>
+      <w:r>
         <w:t>Precondiciones:</w:t>
       </w:r>
       <w:r>
@@ -644,17 +599,12 @@
         <w:t>Postcondiciones:</w:t>
       </w:r>
       <w:r>
-        <w:t xml:space="preserve"> tener el elemento de cierta posición.</w:t>
-      </w:r>
-    </w:p>
-    <w:p>
-      <w:pPr>
-        <w:pStyle w:val="Prrafodelista"/>
-      </w:pPr>
-    </w:p>
-    <w:p>
-      <w:pPr>
-        <w:ind w:left="360"/>
+        <w:t xml:space="preserve"> conocer la posición del objeto dentro de la lista.</w:t>
+      </w:r>
+    </w:p>
+    <w:p>
+      <w:pPr>
+        <w:pStyle w:val="Prrafodelista"/>
       </w:pPr>
     </w:p>
     <w:p>
@@ -665,59 +615,64 @@
           <w:numId w:val="3"/>
         </w:numPr>
       </w:pPr>
-      <w:proofErr w:type="spellStart"/>
-      <w:r>
-        <w:t>Boolean</w:t>
-      </w:r>
-      <w:proofErr w:type="spellEnd"/>
-      <w:r>
-        <w:t xml:space="preserve"> </w:t>
-      </w:r>
-      <w:proofErr w:type="spellStart"/>
-      <w:r>
-        <w:t>vaciarLista</w:t>
-      </w:r>
-      <w:proofErr w:type="spellEnd"/>
-      <w:r>
-        <w:t>():</w:t>
-      </w:r>
-    </w:p>
-    <w:p>
-      <w:pPr>
-        <w:pStyle w:val="Prrafodelista"/>
-        <w:numPr>
-          <w:ilvl w:val="0"/>
-          <w:numId w:val="4"/>
-        </w:numPr>
-      </w:pPr>
-      <w:r>
-        <w:t>Nombre:</w:t>
-      </w:r>
-      <w:r>
-        <w:t xml:space="preserve"> </w:t>
-      </w:r>
-      <w:proofErr w:type="spellStart"/>
-      <w:r>
-        <w:t>vaciarLista</w:t>
-      </w:r>
-      <w:proofErr w:type="spellEnd"/>
-      <w:r>
-        <w:t>()</w:t>
-      </w:r>
-    </w:p>
-    <w:p>
-      <w:pPr>
-        <w:pStyle w:val="Prrafodelista"/>
-        <w:numPr>
-          <w:ilvl w:val="0"/>
-          <w:numId w:val="4"/>
-        </w:numPr>
-      </w:pPr>
-      <w:r>
-        <w:t>Descripción:</w:t>
-      </w:r>
-      <w:r>
-        <w:t xml:space="preserve"> vacía la lista.</w:t>
+      <w:r>
+        <w:t xml:space="preserve">E </w:t>
+      </w:r>
+      <w:r>
+        <w:t>recuperar</w:t>
+      </w:r>
+      <w:r>
+        <w:t>(</w:t>
+      </w:r>
+      <w:r>
+        <w:t>posición</w:t>
+      </w:r>
+      <w:r>
+        <w:t>)</w:t>
+      </w:r>
+      <w:r>
+        <w:t>:</w:t>
+      </w:r>
+    </w:p>
+    <w:p>
+      <w:pPr>
+        <w:pStyle w:val="Prrafodelista"/>
+        <w:numPr>
+          <w:ilvl w:val="0"/>
+          <w:numId w:val="4"/>
+        </w:numPr>
+      </w:pPr>
+      <w:r>
+        <w:t xml:space="preserve">Nombre: </w:t>
+      </w:r>
+      <w:r>
+        <w:t>recuperar(</w:t>
+      </w:r>
+      <w:proofErr w:type="spellStart"/>
+      <w:r>
+        <w:t>int</w:t>
+      </w:r>
+      <w:proofErr w:type="spellEnd"/>
+      <w:r>
+        <w:t xml:space="preserve"> i</w:t>
+      </w:r>
+      <w:r>
+        <w:t>).</w:t>
+      </w:r>
+    </w:p>
+    <w:p>
+      <w:pPr>
+        <w:pStyle w:val="Prrafodelista"/>
+        <w:numPr>
+          <w:ilvl w:val="0"/>
+          <w:numId w:val="4"/>
+        </w:numPr>
+      </w:pPr>
+      <w:r>
+        <w:t xml:space="preserve">Descripción: </w:t>
+      </w:r>
+      <w:r>
+        <w:t>devuelve el elemento que esté en la posición dada.</w:t>
       </w:r>
     </w:p>
     <w:p>
@@ -732,22 +687,22 @@
         <w:t>Datos de entrada:</w:t>
       </w:r>
       <w:r>
-        <w:t xml:space="preserve"> ninguno.</w:t>
-      </w:r>
-    </w:p>
-    <w:p>
-      <w:pPr>
-        <w:pStyle w:val="Prrafodelista"/>
-        <w:numPr>
-          <w:ilvl w:val="0"/>
-          <w:numId w:val="4"/>
-        </w:numPr>
-      </w:pPr>
-      <w:r>
-        <w:t>Salida:</w:t>
-      </w:r>
-      <w:r>
-        <w:t xml:space="preserve"> booleano.</w:t>
+        <w:t xml:space="preserve"> Entero.</w:t>
+      </w:r>
+    </w:p>
+    <w:p>
+      <w:pPr>
+        <w:pStyle w:val="Prrafodelista"/>
+        <w:numPr>
+          <w:ilvl w:val="0"/>
+          <w:numId w:val="4"/>
+        </w:numPr>
+      </w:pPr>
+      <w:r>
+        <w:t xml:space="preserve">Salida: </w:t>
+      </w:r>
+      <w:r>
+        <w:t>objeto.</w:t>
       </w:r>
     </w:p>
     <w:p>
@@ -777,10 +732,28 @@
         <w:t>Postcondiciones:</w:t>
       </w:r>
       <w:r>
-        <w:t xml:space="preserve"> lista vacía.</w:t>
-      </w:r>
-    </w:p>
-    <w:p/>
+        <w:t xml:space="preserve"> tener el elemento de cierta posición.</w:t>
+      </w:r>
+    </w:p>
+    <w:p>
+      <w:pPr>
+        <w:pStyle w:val="Prrafodelista"/>
+      </w:pPr>
+    </w:p>
+    <w:p>
+      <w:pPr>
+        <w:ind w:left="360"/>
+        <w:rPr>
+          <w:color w:val="FF0000"/>
+        </w:rPr>
+      </w:pPr>
+      <w:r>
+        <w:rPr>
+          <w:color w:val="FF0000"/>
+        </w:rPr>
+        <w:t>// Este no está en los apuntes.</w:t>
+      </w:r>
+    </w:p>
     <w:p>
       <w:pPr>
         <w:pStyle w:val="Prrafodelista"/>
@@ -799,17 +772,11 @@
       </w:r>
       <w:proofErr w:type="spellStart"/>
       <w:r>
-        <w:t>eliminar</w:t>
-      </w:r>
-      <w:r>
-        <w:t>Ref</w:t>
-      </w:r>
-      <w:proofErr w:type="spellEnd"/>
-      <w:r>
-        <w:t>(referencia</w:t>
-      </w:r>
-      <w:r>
-        <w:t>):</w:t>
+        <w:t>vaciarLista</w:t>
+      </w:r>
+      <w:proofErr w:type="spellEnd"/>
+      <w:r>
+        <w:t>():</w:t>
       </w:r>
     </w:p>
     <w:p>
@@ -828,19 +795,11 @@
       </w:r>
       <w:proofErr w:type="spellStart"/>
       <w:r>
-        <w:t>eliminarRef</w:t>
-      </w:r>
-      <w:proofErr w:type="spellEnd"/>
-      <w:r>
-        <w:t>(</w:t>
-      </w:r>
-      <w:proofErr w:type="spellStart"/>
-      <w:r>
-        <w:t>object</w:t>
-      </w:r>
-      <w:proofErr w:type="spellEnd"/>
-      <w:r>
-        <w:t xml:space="preserve"> o)</w:t>
+        <w:t>vaciarLista</w:t>
+      </w:r>
+      <w:proofErr w:type="spellEnd"/>
+      <w:r>
+        <w:t>()</w:t>
       </w:r>
     </w:p>
     <w:p>
@@ -855,13 +814,7 @@
         <w:t>Descripción:</w:t>
       </w:r>
       <w:r>
-        <w:t xml:space="preserve"> elimina</w:t>
-      </w:r>
-      <w:r>
-        <w:t xml:space="preserve"> el nodo de</w:t>
-      </w:r>
-      <w:r>
-        <w:t xml:space="preserve"> un objeto que pasamos por referencia.</w:t>
+        <w:t xml:space="preserve"> vacía la lista.</w:t>
       </w:r>
     </w:p>
     <w:p>
@@ -876,7 +829,7 @@
         <w:t>Datos de entrada:</w:t>
       </w:r>
       <w:r>
-        <w:t xml:space="preserve"> objeto.</w:t>
+        <w:t xml:space="preserve"> ninguno.</w:t>
       </w:r>
     </w:p>
     <w:p>
@@ -906,10 +859,7 @@
         <w:t>Precondiciones:</w:t>
       </w:r>
       <w:r>
-        <w:t xml:space="preserve"> </w:t>
-      </w:r>
-      <w:r>
-        <w:t>ninguna.</w:t>
+        <w:t xml:space="preserve"> ninguna.</w:t>
       </w:r>
     </w:p>
     <w:p>
@@ -924,14 +874,10 @@
         <w:t>Postcondiciones:</w:t>
       </w:r>
       <w:r>
-        <w:t xml:space="preserve"> elemento eliminado de la lista.</w:t>
-      </w:r>
-    </w:p>
-    <w:p>
-      <w:pPr>
-        <w:pStyle w:val="Prrafodelista"/>
-      </w:pPr>
-    </w:p>
+        <w:t xml:space="preserve"> lista vacía.</w:t>
+      </w:r>
+    </w:p>
+    <w:p/>
     <w:p>
       <w:pPr>
         <w:pStyle w:val="Prrafodelista"/>
@@ -940,73 +886,67 @@
           <w:numId w:val="3"/>
         </w:numPr>
       </w:pPr>
-      <w:r>
-        <w:t xml:space="preserve">E </w:t>
-      </w:r>
-      <w:proofErr w:type="spellStart"/>
+      <w:proofErr w:type="spellStart"/>
+      <w:r>
+        <w:t>Boolean</w:t>
+      </w:r>
+      <w:proofErr w:type="spellEnd"/>
+      <w:r>
+        <w:t xml:space="preserve"> </w:t>
+      </w:r>
       <w:r>
         <w:t>eliminar</w:t>
       </w:r>
       <w:r>
-        <w:t>Pos</w:t>
-      </w:r>
-      <w:proofErr w:type="spellEnd"/>
+        <w:t>(referencia</w:t>
+      </w:r>
+      <w:r>
+        <w:t>):</w:t>
+      </w:r>
+    </w:p>
+    <w:p>
+      <w:pPr>
+        <w:pStyle w:val="Prrafodelista"/>
+        <w:numPr>
+          <w:ilvl w:val="0"/>
+          <w:numId w:val="4"/>
+        </w:numPr>
+      </w:pPr>
+      <w:r>
+        <w:t>Nombre:</w:t>
+      </w:r>
+      <w:r>
+        <w:t xml:space="preserve"> eliminar</w:t>
+      </w:r>
       <w:r>
         <w:t>(</w:t>
       </w:r>
-      <w:proofErr w:type="spellStart"/>
-      <w:r>
-        <w:t>posicion</w:t>
-      </w:r>
-      <w:proofErr w:type="spellEnd"/>
+      <w:r>
+        <w:t>E x</w:t>
+      </w:r>
       <w:r>
         <w:t>)</w:t>
       </w:r>
-      <w:r>
-        <w:t>:</w:t>
-      </w:r>
-    </w:p>
-    <w:p>
-      <w:pPr>
-        <w:pStyle w:val="Prrafodelista"/>
-        <w:numPr>
-          <w:ilvl w:val="0"/>
-          <w:numId w:val="4"/>
-        </w:numPr>
-      </w:pPr>
-      <w:r>
-        <w:t xml:space="preserve">Nombre: </w:t>
-      </w:r>
-      <w:proofErr w:type="spellStart"/>
-      <w:r>
-        <w:t>eliminarPos</w:t>
-      </w:r>
-      <w:proofErr w:type="spellEnd"/>
-      <w:r>
-        <w:t>(</w:t>
-      </w:r>
-      <w:proofErr w:type="spellStart"/>
-      <w:r>
-        <w:t>index</w:t>
-      </w:r>
-      <w:proofErr w:type="spellEnd"/>
-      <w:r>
-        <w:t xml:space="preserve"> e)</w:t>
-      </w:r>
-    </w:p>
-    <w:p>
-      <w:pPr>
-        <w:pStyle w:val="Prrafodelista"/>
-        <w:numPr>
-          <w:ilvl w:val="0"/>
-          <w:numId w:val="4"/>
-        </w:numPr>
-      </w:pPr>
-      <w:r>
-        <w:t xml:space="preserve">Descripción: </w:t>
-      </w:r>
-      <w:r>
-        <w:t>eliminar el nodo que esté en la posición dada.</w:t>
+    </w:p>
+    <w:p>
+      <w:pPr>
+        <w:pStyle w:val="Prrafodelista"/>
+        <w:numPr>
+          <w:ilvl w:val="0"/>
+          <w:numId w:val="4"/>
+        </w:numPr>
+      </w:pPr>
+      <w:r>
+        <w:t>Descripción:</w:t>
+      </w:r>
+      <w:r>
+        <w:t xml:space="preserve"> elimina</w:t>
+      </w:r>
+      <w:r>
+        <w:t xml:space="preserve"> el nodo de</w:t>
+      </w:r>
+      <w:r>
+        <w:t xml:space="preserve"> un objeto que pasamos por referencia.</w:t>
       </w:r>
     </w:p>
     <w:p>
@@ -1021,22 +961,22 @@
         <w:t>Datos de entrada:</w:t>
       </w:r>
       <w:r>
-        <w:t xml:space="preserve"> Entero.</w:t>
-      </w:r>
-    </w:p>
-    <w:p>
-      <w:pPr>
-        <w:pStyle w:val="Prrafodelista"/>
-        <w:numPr>
-          <w:ilvl w:val="0"/>
-          <w:numId w:val="4"/>
-        </w:numPr>
-      </w:pPr>
-      <w:r>
-        <w:t xml:space="preserve">Salida: </w:t>
-      </w:r>
-      <w:r>
-        <w:t>objeto.</w:t>
+        <w:t xml:space="preserve"> objeto.</w:t>
+      </w:r>
+    </w:p>
+    <w:p>
+      <w:pPr>
+        <w:pStyle w:val="Prrafodelista"/>
+        <w:numPr>
+          <w:ilvl w:val="0"/>
+          <w:numId w:val="4"/>
+        </w:numPr>
+      </w:pPr>
+      <w:r>
+        <w:t>Salida:</w:t>
+      </w:r>
+      <w:r>
+        <w:t xml:space="preserve"> booleano.</w:t>
       </w:r>
     </w:p>
     <w:p>
@@ -1051,7 +991,10 @@
         <w:t>Precondiciones:</w:t>
       </w:r>
       <w:r>
-        <w:t xml:space="preserve"> ninguna.</w:t>
+        <w:t xml:space="preserve"> </w:t>
+      </w:r>
+      <w:r>
+        <w:t>ninguna.</w:t>
       </w:r>
     </w:p>
     <w:p>
@@ -1066,13 +1009,27 @@
         <w:t>Postcondiciones:</w:t>
       </w:r>
       <w:r>
-        <w:t xml:space="preserve"> eliminado el nodo de la posición dada.</w:t>
-      </w:r>
-    </w:p>
-    <w:p>
-      <w:pPr>
-        <w:pStyle w:val="Prrafodelista"/>
-      </w:pPr>
+        <w:t xml:space="preserve"> elemento eliminado de la lista.</w:t>
+      </w:r>
+    </w:p>
+    <w:p>
+      <w:pPr>
+        <w:pStyle w:val="Prrafodelista"/>
+      </w:pPr>
+    </w:p>
+    <w:p>
+      <w:pPr>
+        <w:pStyle w:val="Prrafodelista"/>
+        <w:rPr>
+          <w:color w:val="FF0000"/>
+        </w:rPr>
+      </w:pPr>
+      <w:r>
+        <w:rPr>
+          <w:color w:val="FF0000"/>
+        </w:rPr>
+        <w:t>//este no está en los apuntes</w:t>
+      </w:r>
     </w:p>
     <w:p>
       <w:pPr>
@@ -1082,21 +1039,19 @@
           <w:numId w:val="3"/>
         </w:numPr>
       </w:pPr>
-      <w:proofErr w:type="spellStart"/>
-      <w:r>
-        <w:t>Boolean</w:t>
-      </w:r>
-      <w:proofErr w:type="spellEnd"/>
-      <w:r>
-        <w:t xml:space="preserve"> </w:t>
-      </w:r>
-      <w:proofErr w:type="spellStart"/>
-      <w:r>
-        <w:t>esVacia</w:t>
-      </w:r>
-      <w:proofErr w:type="spellEnd"/>
-      <w:r>
-        <w:t>()</w:t>
+      <w:r>
+        <w:t xml:space="preserve">E </w:t>
+      </w:r>
+      <w:r>
+        <w:t>eliminar(</w:t>
+      </w:r>
+      <w:proofErr w:type="spellStart"/>
+      <w:r>
+        <w:t>posicion</w:t>
+      </w:r>
+      <w:proofErr w:type="spellEnd"/>
+      <w:r>
+        <w:t>)</w:t>
       </w:r>
       <w:r>
         <w:t>:</w:t>
@@ -1113,13 +1068,25 @@
       <w:r>
         <w:t xml:space="preserve">Nombre: </w:t>
       </w:r>
-      <w:proofErr w:type="spellStart"/>
-      <w:r>
-        <w:t>esVacia</w:t>
-      </w:r>
-      <w:proofErr w:type="spellEnd"/>
-      <w:r>
-        <w:t>()</w:t>
+      <w:r>
+        <w:t>eliminar</w:t>
+      </w:r>
+      <w:r>
+        <w:t>(</w:t>
+      </w:r>
+      <w:proofErr w:type="spellStart"/>
+      <w:r>
+        <w:t>in</w:t>
+      </w:r>
+      <w:r>
+        <w:t>t</w:t>
+      </w:r>
+      <w:proofErr w:type="spellEnd"/>
+      <w:r>
+        <w:t xml:space="preserve"> i</w:t>
+      </w:r>
+      <w:r>
+        <w:t>)</w:t>
       </w:r>
     </w:p>
     <w:p>
@@ -1134,23 +1101,7 @@
         <w:t xml:space="preserve">Descripción: </w:t>
       </w:r>
       <w:r>
-        <w:t xml:space="preserve">devuelve true si la lista </w:t>
-      </w:r>
-      <w:proofErr w:type="spellStart"/>
-      <w:r>
-        <w:t>esta</w:t>
-      </w:r>
-      <w:proofErr w:type="spellEnd"/>
-      <w:r>
-        <w:t xml:space="preserve"> vacía, y false si la lista no está </w:t>
-      </w:r>
-      <w:proofErr w:type="spellStart"/>
-      <w:r>
-        <w:t>vacia</w:t>
-      </w:r>
-      <w:proofErr w:type="spellEnd"/>
-      <w:r>
-        <w:t>.</w:t>
+        <w:t>eliminar el nodo que esté en la posición dada.</w:t>
       </w:r>
     </w:p>
     <w:p>
@@ -1165,7 +1116,7 @@
         <w:t>Datos de entrada:</w:t>
       </w:r>
       <w:r>
-        <w:t xml:space="preserve"> ninguno.</w:t>
+        <w:t xml:space="preserve"> Entero.</w:t>
       </w:r>
     </w:p>
     <w:p>
@@ -1180,7 +1131,7 @@
         <w:t xml:space="preserve">Salida: </w:t>
       </w:r>
       <w:r>
-        <w:t>booleano.</w:t>
+        <w:t>objeto.</w:t>
       </w:r>
     </w:p>
     <w:p>
@@ -1195,7 +1146,7 @@
         <w:t>Precondiciones:</w:t>
       </w:r>
       <w:r>
-        <w:t xml:space="preserve"> ninguno.</w:t>
+        <w:t xml:space="preserve"> ninguna.</w:t>
       </w:r>
     </w:p>
     <w:p>
@@ -1210,13 +1161,27 @@
         <w:t>Postcondiciones:</w:t>
       </w:r>
       <w:r>
-        <w:t xml:space="preserve"> saber si la lista está vacía.</w:t>
-      </w:r>
-    </w:p>
-    <w:p>
-      <w:pPr>
-        <w:pStyle w:val="Prrafodelista"/>
-      </w:pPr>
+        <w:t xml:space="preserve"> eliminado el nodo de la posición dada.</w:t>
+      </w:r>
+    </w:p>
+    <w:p>
+      <w:pPr>
+        <w:pStyle w:val="Prrafodelista"/>
+      </w:pPr>
+    </w:p>
+    <w:p>
+      <w:pPr>
+        <w:pStyle w:val="Prrafodelista"/>
+        <w:rPr>
+          <w:color w:val="FF0000"/>
+        </w:rPr>
+      </w:pPr>
+      <w:r>
+        <w:rPr>
+          <w:color w:val="FF0000"/>
+        </w:rPr>
+        <w:t>//este no está en los apuntes</w:t>
+      </w:r>
     </w:p>
     <w:p>
       <w:pPr>
@@ -1226,22 +1191,21 @@
           <w:numId w:val="3"/>
         </w:numPr>
       </w:pPr>
+      <w:proofErr w:type="spellStart"/>
+      <w:r>
+        <w:t>Boolean</w:t>
+      </w:r>
+      <w:proofErr w:type="spellEnd"/>
       <w:r>
         <w:t xml:space="preserve"> </w:t>
       </w:r>
       <w:proofErr w:type="spellStart"/>
       <w:r>
-        <w:t>Boolean</w:t>
-      </w:r>
-      <w:proofErr w:type="spellEnd"/>
-      <w:r>
-        <w:t xml:space="preserve"> c</w:t>
-      </w:r>
-      <w:r>
-        <w:t>ontiene(referencia</w:t>
-      </w:r>
-      <w:r>
-        <w:t>)</w:t>
+        <w:t>esVacia</w:t>
+      </w:r>
+      <w:proofErr w:type="spellEnd"/>
+      <w:r>
+        <w:t>()</w:t>
       </w:r>
       <w:r>
         <w:t>:</w:t>
@@ -1256,18 +1220,15 @@
         </w:numPr>
       </w:pPr>
       <w:r>
-        <w:t>Nombre:</w:t>
-      </w:r>
-      <w:r>
-        <w:t xml:space="preserve"> contiene(</w:t>
-      </w:r>
-      <w:proofErr w:type="spellStart"/>
-      <w:r>
-        <w:t>object</w:t>
-      </w:r>
-      <w:proofErr w:type="spellEnd"/>
-      <w:r>
-        <w:t xml:space="preserve"> o)</w:t>
+        <w:t xml:space="preserve">Nombre: </w:t>
+      </w:r>
+      <w:proofErr w:type="spellStart"/>
+      <w:r>
+        <w:t>esVacia</w:t>
+      </w:r>
+      <w:proofErr w:type="spellEnd"/>
+      <w:r>
+        <w:t>()</w:t>
       </w:r>
     </w:p>
     <w:p>
@@ -1282,7 +1243,21 @@
         <w:t xml:space="preserve">Descripción: </w:t>
       </w:r>
       <w:r>
-        <w:t>devuelve true si la lista contiene el elemento, y false si no.</w:t>
+        <w:t xml:space="preserve">devuelve true si la lista </w:t>
+      </w:r>
+      <w:r>
+        <w:t>está</w:t>
+      </w:r>
+      <w:bookmarkStart w:id="1" w:name="_GoBack"/>
+      <w:bookmarkEnd w:id="1"/>
+      <w:r>
+        <w:t xml:space="preserve"> vacía, y false si la lista no está </w:t>
+      </w:r>
+      <w:r>
+        <w:t>vacía</w:t>
+      </w:r>
+      <w:r>
+        <w:t>.</w:t>
       </w:r>
     </w:p>
     <w:p>
@@ -1297,7 +1272,7 @@
         <w:t>Datos de entrada:</w:t>
       </w:r>
       <w:r>
-        <w:t xml:space="preserve"> objeto.</w:t>
+        <w:t xml:space="preserve"> ninguno.</w:t>
       </w:r>
     </w:p>
     <w:p>
@@ -1327,7 +1302,7 @@
         <w:t>Precondiciones:</w:t>
       </w:r>
       <w:r>
-        <w:t xml:space="preserve"> ninguna.</w:t>
+        <w:t xml:space="preserve"> ninguno.</w:t>
       </w:r>
     </w:p>
     <w:p>
@@ -1342,13 +1317,23 @@
         <w:t>Postcondiciones:</w:t>
       </w:r>
       <w:r>
-        <w:t xml:space="preserve"> saber si la lista contiene el elemento.</w:t>
-      </w:r>
-    </w:p>
-    <w:p>
-      <w:pPr>
-        <w:pStyle w:val="Prrafodelista"/>
-      </w:pPr>
+        <w:t xml:space="preserve"> saber si la lista está vacía.</w:t>
+      </w:r>
+    </w:p>
+    <w:p>
+      <w:pPr>
+        <w:pStyle w:val="Prrafodelista"/>
+        <w:rPr>
+          <w:color w:val="FF0000"/>
+        </w:rPr>
+      </w:pPr>
+      <w:r>
+        <w:rPr>
+          <w:color w:val="FF0000"/>
+        </w:rPr>
+        <w:lastRenderedPageBreak/>
+        <w:t>//este no está en los apuntes</w:t>
+      </w:r>
     </w:p>
     <w:p>
       <w:pPr>
@@ -1358,24 +1343,19 @@
           <w:numId w:val="3"/>
         </w:numPr>
       </w:pPr>
+      <w:r>
+        <w:t xml:space="preserve"> </w:t>
+      </w:r>
       <w:proofErr w:type="spellStart"/>
       <w:r>
         <w:t>Boolean</w:t>
       </w:r>
       <w:proofErr w:type="spellEnd"/>
       <w:r>
-        <w:t xml:space="preserve"> </w:t>
-      </w:r>
-      <w:proofErr w:type="spellStart"/>
-      <w:r>
-        <w:t>esIgual</w:t>
-      </w:r>
-      <w:proofErr w:type="spellEnd"/>
-      <w:r>
-        <w:t>(</w:t>
-      </w:r>
-      <w:r>
-        <w:t>referencia</w:t>
+        <w:t xml:space="preserve"> c</w:t>
+      </w:r>
+      <w:r>
+        <w:t>ontiene(referencia</w:t>
       </w:r>
       <w:r>
         <w:t>)</w:t>
@@ -1393,18 +1373,10 @@
         </w:numPr>
       </w:pPr>
       <w:r>
-        <w:t>Nombre</w:t>
-      </w:r>
-      <w:r>
-        <w:t xml:space="preserve">: </w:t>
-      </w:r>
-      <w:proofErr w:type="spellStart"/>
-      <w:r>
-        <w:t>esIgual</w:t>
-      </w:r>
-      <w:proofErr w:type="spellEnd"/>
-      <w:r>
-        <w:t>(</w:t>
+        <w:t>Nombre:</w:t>
+      </w:r>
+      <w:r>
+        <w:t xml:space="preserve"> contiene(</w:t>
       </w:r>
       <w:proofErr w:type="spellStart"/>
       <w:r>
@@ -1424,11 +1396,10 @@
         </w:numPr>
       </w:pPr>
       <w:r>
-        <w:lastRenderedPageBreak/>
         <w:t xml:space="preserve">Descripción: </w:t>
       </w:r>
       <w:r>
-        <w:t>nos devuelve true si el elemento es igual al dado, y false si no.</w:t>
+        <w:t>devuelve true si la lista contiene el elemento, y false si no.</w:t>
       </w:r>
     </w:p>
     <w:p>
@@ -1488,13 +1459,27 @@
         <w:t>Postcondiciones:</w:t>
       </w:r>
       <w:r>
-        <w:t xml:space="preserve"> saber si dos elementos son iguales.</w:t>
-      </w:r>
-    </w:p>
-    <w:p>
-      <w:pPr>
-        <w:pStyle w:val="Prrafodelista"/>
-      </w:pPr>
+        <w:t xml:space="preserve"> saber si la lista contiene el elemento.</w:t>
+      </w:r>
+    </w:p>
+    <w:p>
+      <w:pPr>
+        <w:pStyle w:val="Prrafodelista"/>
+      </w:pPr>
+    </w:p>
+    <w:p>
+      <w:pPr>
+        <w:pStyle w:val="Prrafodelista"/>
+        <w:rPr>
+          <w:color w:val="FF0000"/>
+        </w:rPr>
+      </w:pPr>
+      <w:r>
+        <w:rPr>
+          <w:color w:val="FF0000"/>
+        </w:rPr>
+        <w:t>//este no está en lo apuntes</w:t>
+      </w:r>
     </w:p>
     <w:p>
       <w:pPr>
@@ -1506,6 +1491,151 @@
       </w:pPr>
       <w:proofErr w:type="spellStart"/>
       <w:r>
+        <w:t>Boolean</w:t>
+      </w:r>
+      <w:proofErr w:type="spellEnd"/>
+      <w:r>
+        <w:t xml:space="preserve"> </w:t>
+      </w:r>
+      <w:proofErr w:type="spellStart"/>
+      <w:r>
+        <w:t>esIgual</w:t>
+      </w:r>
+      <w:proofErr w:type="spellEnd"/>
+      <w:r>
+        <w:t>(</w:t>
+      </w:r>
+      <w:r>
+        <w:t>referencia</w:t>
+      </w:r>
+      <w:r>
+        <w:t>)</w:t>
+      </w:r>
+      <w:r>
+        <w:t>:</w:t>
+      </w:r>
+    </w:p>
+    <w:p>
+      <w:pPr>
+        <w:pStyle w:val="Prrafodelista"/>
+        <w:numPr>
+          <w:ilvl w:val="0"/>
+          <w:numId w:val="4"/>
+        </w:numPr>
+      </w:pPr>
+      <w:r>
+        <w:t>Nombre</w:t>
+      </w:r>
+      <w:r>
+        <w:t xml:space="preserve">: </w:t>
+      </w:r>
+      <w:proofErr w:type="spellStart"/>
+      <w:r>
+        <w:t>esIgual</w:t>
+      </w:r>
+      <w:proofErr w:type="spellEnd"/>
+      <w:r>
+        <w:t>(</w:t>
+      </w:r>
+      <w:proofErr w:type="spellStart"/>
+      <w:r>
+        <w:t>object</w:t>
+      </w:r>
+      <w:proofErr w:type="spellEnd"/>
+      <w:r>
+        <w:t xml:space="preserve"> o)</w:t>
+      </w:r>
+    </w:p>
+    <w:p>
+      <w:pPr>
+        <w:pStyle w:val="Prrafodelista"/>
+        <w:numPr>
+          <w:ilvl w:val="0"/>
+          <w:numId w:val="4"/>
+        </w:numPr>
+      </w:pPr>
+      <w:r>
+        <w:t xml:space="preserve">Descripción: </w:t>
+      </w:r>
+      <w:r>
+        <w:t>nos devuelve true si el elemento es igual al dado, y false si no.</w:t>
+      </w:r>
+    </w:p>
+    <w:p>
+      <w:pPr>
+        <w:pStyle w:val="Prrafodelista"/>
+        <w:numPr>
+          <w:ilvl w:val="0"/>
+          <w:numId w:val="4"/>
+        </w:numPr>
+      </w:pPr>
+      <w:r>
+        <w:t>Datos de entrada:</w:t>
+      </w:r>
+      <w:r>
+        <w:t xml:space="preserve"> objeto.</w:t>
+      </w:r>
+    </w:p>
+    <w:p>
+      <w:pPr>
+        <w:pStyle w:val="Prrafodelista"/>
+        <w:numPr>
+          <w:ilvl w:val="0"/>
+          <w:numId w:val="4"/>
+        </w:numPr>
+      </w:pPr>
+      <w:r>
+        <w:t xml:space="preserve">Salida: </w:t>
+      </w:r>
+      <w:r>
+        <w:t>booleano.</w:t>
+      </w:r>
+    </w:p>
+    <w:p>
+      <w:pPr>
+        <w:pStyle w:val="Prrafodelista"/>
+        <w:numPr>
+          <w:ilvl w:val="0"/>
+          <w:numId w:val="4"/>
+        </w:numPr>
+      </w:pPr>
+      <w:r>
+        <w:t>Precondiciones:</w:t>
+      </w:r>
+      <w:r>
+        <w:t xml:space="preserve"> ninguna.</w:t>
+      </w:r>
+    </w:p>
+    <w:p>
+      <w:pPr>
+        <w:pStyle w:val="Prrafodelista"/>
+        <w:numPr>
+          <w:ilvl w:val="0"/>
+          <w:numId w:val="4"/>
+        </w:numPr>
+      </w:pPr>
+      <w:r>
+        <w:t>Postcondiciones:</w:t>
+      </w:r>
+      <w:r>
+        <w:t xml:space="preserve"> saber si dos elementos son iguales.</w:t>
+      </w:r>
+    </w:p>
+    <w:p>
+      <w:pPr>
+        <w:pStyle w:val="Prrafodelista"/>
+      </w:pPr>
+    </w:p>
+    <w:p>
+      <w:pPr>
+        <w:pStyle w:val="Prrafodelista"/>
+        <w:numPr>
+          <w:ilvl w:val="1"/>
+          <w:numId w:val="3"/>
+        </w:numPr>
+      </w:pPr>
+      <w:proofErr w:type="spellStart"/>
+      <w:r>
         <w:t>Int</w:t>
       </w:r>
       <w:proofErr w:type="spellEnd"/>
@@ -1524,6 +1654,7 @@
           <w:numId w:val="4"/>
         </w:numPr>
       </w:pPr>
+      <w:bookmarkStart w:id="2" w:name="OLE_LINK2"/>
       <w:r>
         <w:t xml:space="preserve">Nombre: </w:t>
       </w:r>
@@ -1545,11 +1676,9 @@
       <w:r>
         <w:t xml:space="preserve">devuelve el </w:t>
       </w:r>
-      <w:proofErr w:type="spellStart"/>
-      <w:r>
-        <w:t>numero</w:t>
-      </w:r>
-      <w:proofErr w:type="spellEnd"/>
+      <w:r>
+        <w:t>número</w:t>
+      </w:r>
       <w:r>
         <w:t xml:space="preserve"> de elementos de la lista.</w:t>
       </w:r>
@@ -1611,14 +1740,229 @@
         <w:t>Postcondiciones:</w:t>
       </w:r>
       <w:r>
-        <w:t xml:space="preserve"> saber el tamaño de la lista. </w:t>
-      </w:r>
-    </w:p>
-    <w:p>
-      <w:bookmarkStart w:id="0" w:name="_GoBack"/>
-      <w:bookmarkEnd w:id="0"/>
-    </w:p>
+        <w:t xml:space="preserve"> saber el tamaño de la lista.</w:t>
+      </w:r>
+    </w:p>
+    <w:bookmarkEnd w:id="2"/>
+    <w:p>
+      <w:r>
+        <w:t xml:space="preserve"> </w:t>
+      </w:r>
+    </w:p>
+    <w:p>
+      <w:pPr>
+        <w:pStyle w:val="Prrafodelista"/>
+        <w:numPr>
+          <w:ilvl w:val="1"/>
+          <w:numId w:val="3"/>
+        </w:numPr>
+      </w:pPr>
+      <w:r>
+        <w:t xml:space="preserve">E[] </w:t>
+      </w:r>
+      <w:proofErr w:type="spellStart"/>
+      <w:r>
+        <w:t>toArray</w:t>
+      </w:r>
+      <w:proofErr w:type="spellEnd"/>
+      <w:r>
+        <w:t>(array):</w:t>
+      </w:r>
+    </w:p>
+    <w:p>
+      <w:pPr>
+        <w:pStyle w:val="Prrafodelista"/>
+        <w:numPr>
+          <w:ilvl w:val="0"/>
+          <w:numId w:val="4"/>
+        </w:numPr>
+      </w:pPr>
+      <w:bookmarkStart w:id="3" w:name="OLE_LINK3"/>
+      <w:r>
+        <w:t xml:space="preserve">Nombre: </w:t>
+      </w:r>
+      <w:proofErr w:type="spellStart"/>
+      <w:r>
+        <w:t>toArray</w:t>
+      </w:r>
+      <w:proofErr w:type="spellEnd"/>
+      <w:r>
+        <w:t>(E[] a)</w:t>
+      </w:r>
+    </w:p>
+    <w:p>
+      <w:pPr>
+        <w:pStyle w:val="Prrafodelista"/>
+        <w:numPr>
+          <w:ilvl w:val="0"/>
+          <w:numId w:val="4"/>
+        </w:numPr>
+      </w:pPr>
+      <w:r>
+        <w:t>Descripción:</w:t>
+      </w:r>
+    </w:p>
+    <w:p>
+      <w:pPr>
+        <w:pStyle w:val="Prrafodelista"/>
+        <w:numPr>
+          <w:ilvl w:val="0"/>
+          <w:numId w:val="4"/>
+        </w:numPr>
+      </w:pPr>
+      <w:r>
+        <w:t xml:space="preserve">Datos de entrada: </w:t>
+      </w:r>
+    </w:p>
+    <w:p>
+      <w:pPr>
+        <w:pStyle w:val="Prrafodelista"/>
+        <w:numPr>
+          <w:ilvl w:val="0"/>
+          <w:numId w:val="4"/>
+        </w:numPr>
+      </w:pPr>
+      <w:r>
+        <w:t>Salida:</w:t>
+      </w:r>
+    </w:p>
+    <w:p>
+      <w:pPr>
+        <w:pStyle w:val="Prrafodelista"/>
+        <w:numPr>
+          <w:ilvl w:val="0"/>
+          <w:numId w:val="4"/>
+        </w:numPr>
+      </w:pPr>
+      <w:r>
+        <w:t xml:space="preserve">Precondiciones: </w:t>
+      </w:r>
+    </w:p>
+    <w:p>
+      <w:pPr>
+        <w:pStyle w:val="Prrafodelista"/>
+        <w:numPr>
+          <w:ilvl w:val="0"/>
+          <w:numId w:val="4"/>
+        </w:numPr>
+      </w:pPr>
+      <w:r>
+        <w:t xml:space="preserve">Postcondiciones: </w:t>
+      </w:r>
+    </w:p>
+    <w:bookmarkEnd w:id="3"/>
     <w:p/>
+    <w:p>
+      <w:pPr>
+        <w:pStyle w:val="Prrafodelista"/>
+        <w:numPr>
+          <w:ilvl w:val="1"/>
+          <w:numId w:val="3"/>
+        </w:numPr>
+      </w:pPr>
+      <w:proofErr w:type="spellStart"/>
+      <w:r>
+        <w:t>String</w:t>
+      </w:r>
+      <w:proofErr w:type="spellEnd"/>
+      <w:r>
+        <w:t xml:space="preserve"> </w:t>
+      </w:r>
+      <w:proofErr w:type="spellStart"/>
+      <w:r>
+        <w:t>toString</w:t>
+      </w:r>
+      <w:proofErr w:type="spellEnd"/>
+      <w:r>
+        <w:t>():</w:t>
+      </w:r>
+    </w:p>
+    <w:p>
+      <w:pPr>
+        <w:pStyle w:val="Prrafodelista"/>
+        <w:numPr>
+          <w:ilvl w:val="0"/>
+          <w:numId w:val="4"/>
+        </w:numPr>
+      </w:pPr>
+      <w:r>
+        <w:t xml:space="preserve">Nombre: </w:t>
+      </w:r>
+      <w:proofErr w:type="spellStart"/>
+      <w:r>
+        <w:t>toString</w:t>
+      </w:r>
+      <w:proofErr w:type="spellEnd"/>
+      <w:r>
+        <w:t>()</w:t>
+      </w:r>
+    </w:p>
+    <w:p>
+      <w:pPr>
+        <w:pStyle w:val="Prrafodelista"/>
+        <w:numPr>
+          <w:ilvl w:val="0"/>
+          <w:numId w:val="4"/>
+        </w:numPr>
+      </w:pPr>
+      <w:r>
+        <w:t>Descripció</w:t>
+      </w:r>
+      <w:r>
+        <w:t>n</w:t>
+      </w:r>
+      <w:r>
+        <w:t>:</w:t>
+      </w:r>
+    </w:p>
+    <w:p>
+      <w:pPr>
+        <w:pStyle w:val="Prrafodelista"/>
+        <w:numPr>
+          <w:ilvl w:val="0"/>
+          <w:numId w:val="4"/>
+        </w:numPr>
+      </w:pPr>
+      <w:r>
+        <w:t xml:space="preserve">Datos de entrada: </w:t>
+      </w:r>
+    </w:p>
+    <w:p>
+      <w:pPr>
+        <w:pStyle w:val="Prrafodelista"/>
+        <w:numPr>
+          <w:ilvl w:val="0"/>
+          <w:numId w:val="4"/>
+        </w:numPr>
+      </w:pPr>
+      <w:r>
+        <w:t>Salida:</w:t>
+      </w:r>
+    </w:p>
+    <w:p>
+      <w:pPr>
+        <w:pStyle w:val="Prrafodelista"/>
+        <w:numPr>
+          <w:ilvl w:val="0"/>
+          <w:numId w:val="4"/>
+        </w:numPr>
+      </w:pPr>
+      <w:r>
+        <w:t xml:space="preserve">Precondiciones: </w:t>
+      </w:r>
+    </w:p>
+    <w:p>
+      <w:pPr>
+        <w:pStyle w:val="Prrafodelista"/>
+        <w:numPr>
+          <w:ilvl w:val="0"/>
+          <w:numId w:val="4"/>
+        </w:numPr>
+      </w:pPr>
+      <w:r>
+        <w:t xml:space="preserve">Postcondiciones: </w:t>
+      </w:r>
+    </w:p>
     <w:p/>
     <w:p>
       <w:pPr>
@@ -1640,6 +1984,7 @@
           <w:color w:val="FF0000"/>
           <w:sz w:val="36"/>
         </w:rPr>
+        <w:lastRenderedPageBreak/>
         <w:t>Notas:</w:t>
       </w:r>
     </w:p>

</xml_diff>